<commit_message>
opacity of RT organ fixed
</commit_message>
<xml_diff>
--- a/to do list.docx
+++ b/to do list.docx
@@ -8,7 +8,7 @@
         <w:spacing w:after="0" w:line="240" w:lineRule="auto"/>
         <w:rPr>
           <w:rFonts w:ascii="Arial" w:eastAsia="Times New Roman" w:hAnsi="Arial" w:cs="Arial"/>
-          <w:color w:val="222222"/>
+          <w:color w:val="FF0000"/>
           <w:sz w:val="24"/>
           <w:szCs w:val="24"/>
           <w:lang w:bidi="bn-BD"/>
@@ -22,7 +22,17 @@
           <w:szCs w:val="24"/>
           <w:lang w:bidi="bn-BD"/>
         </w:rPr>
-        <w:t>* layout non adaptive to screen resolution</w:t>
+        <w:t xml:space="preserve">* </w:t>
+      </w:r>
+      <w:r>
+        <w:rPr>
+          <w:rFonts w:ascii="Arial" w:eastAsia="Times New Roman" w:hAnsi="Arial" w:cs="Arial"/>
+          <w:color w:val="FF0000"/>
+          <w:sz w:val="24"/>
+          <w:szCs w:val="24"/>
+          <w:lang w:bidi="bn-BD"/>
+        </w:rPr>
+        <w:t>layout non adaptive to screen resolution</w:t>
       </w:r>
     </w:p>
     <w:p>
@@ -102,7 +112,7 @@
         <w:spacing w:after="0" w:line="240" w:lineRule="auto"/>
         <w:rPr>
           <w:rFonts w:ascii="Arial" w:eastAsia="Times New Roman" w:hAnsi="Arial" w:cs="Arial"/>
-          <w:color w:val="222222"/>
+          <w:color w:val="FF0000"/>
           <w:sz w:val="24"/>
           <w:szCs w:val="24"/>
           <w:lang w:bidi="bn-BD"/>
@@ -116,7 +126,17 @@
           <w:szCs w:val="24"/>
           <w:lang w:bidi="bn-BD"/>
         </w:rPr>
-        <w:t>* lack of marks in statistical plots for the UIC patient</w:t>
+        <w:t xml:space="preserve">* </w:t>
+      </w:r>
+      <w:r>
+        <w:rPr>
+          <w:rFonts w:ascii="Arial" w:eastAsia="Times New Roman" w:hAnsi="Arial" w:cs="Arial"/>
+          <w:color w:val="FF0000"/>
+          <w:sz w:val="24"/>
+          <w:szCs w:val="24"/>
+          <w:lang w:bidi="bn-BD"/>
+        </w:rPr>
+        <w:t>lack of marks in statistical plots for the UIC patient</w:t>
       </w:r>
     </w:p>
     <w:p>
@@ -125,7 +145,7 @@
         <w:spacing w:after="0" w:line="240" w:lineRule="auto"/>
         <w:rPr>
           <w:rFonts w:ascii="Arial" w:eastAsia="Times New Roman" w:hAnsi="Arial" w:cs="Arial"/>
-          <w:color w:val="222222"/>
+          <w:color w:val="FF0000"/>
           <w:sz w:val="24"/>
           <w:szCs w:val="24"/>
           <w:lang w:bidi="bn-BD"/>
@@ -134,7 +154,7 @@
       <w:r>
         <w:rPr>
           <w:rFonts w:ascii="Arial" w:eastAsia="Times New Roman" w:hAnsi="Arial" w:cs="Arial"/>
-          <w:color w:val="222222"/>
+          <w:color w:val="FF0000"/>
           <w:sz w:val="24"/>
           <w:szCs w:val="24"/>
           <w:lang w:bidi="bn-BD"/>
@@ -175,8 +195,6 @@
         </w:rPr>
         <w:t>inappropriate grayscale-on-white colormap for RT views (choose a different color scheme and/or background, where both low and high radiation values have at least a bit of contrast with the background)</w:t>
       </w:r>
-      <w:bookmarkStart w:id="0" w:name="_GoBack"/>
-      <w:bookmarkEnd w:id="0"/>
     </w:p>
     <w:p>
       <w:pPr>
@@ -198,7 +216,17 @@
           <w:szCs w:val="24"/>
           <w:lang w:bidi="bn-BD"/>
         </w:rPr>
-        <w:t>* necessity to scroll in the bar chart view</w:t>
+        <w:t xml:space="preserve">* </w:t>
+      </w:r>
+      <w:r>
+        <w:rPr>
+          <w:rFonts w:ascii="Arial" w:eastAsia="Times New Roman" w:hAnsi="Arial" w:cs="Arial"/>
+          <w:color w:val="FF0000"/>
+          <w:sz w:val="24"/>
+          <w:szCs w:val="24"/>
+          <w:lang w:bidi="bn-BD"/>
+        </w:rPr>
+        <w:t>necessity to scroll in the bar chart view</w:t>
       </w:r>
     </w:p>
     <w:p>
@@ -221,12 +249,24 @@
           <w:szCs w:val="24"/>
           <w:lang w:bidi="bn-BD"/>
         </w:rPr>
-        <w:t xml:space="preserve">* extraneous border around the </w:t>
+        <w:t xml:space="preserve">* </w:t>
+      </w:r>
+      <w:r>
+        <w:rPr>
+          <w:rFonts w:ascii="Arial" w:eastAsia="Times New Roman" w:hAnsi="Arial" w:cs="Arial"/>
+          <w:strike/>
+          <w:color w:val="222222"/>
+          <w:sz w:val="24"/>
+          <w:szCs w:val="24"/>
+          <w:lang w:bidi="bn-BD"/>
+        </w:rPr>
+        <w:t xml:space="preserve">extraneous border around the </w:t>
       </w:r>
       <w:proofErr w:type="spellStart"/>
       <w:r>
         <w:rPr>
           <w:rFonts w:ascii="Arial" w:eastAsia="Times New Roman" w:hAnsi="Arial" w:cs="Arial"/>
+          <w:strike/>
           <w:color w:val="222222"/>
           <w:sz w:val="24"/>
           <w:szCs w:val="24"/>
@@ -256,7 +296,17 @@
           <w:szCs w:val="24"/>
           <w:lang w:bidi="bn-BD"/>
         </w:rPr>
-        <w:t>* disproportionate allocation of space to the individual views (RT views too large, statistical views too small)</w:t>
+        <w:t xml:space="preserve">* </w:t>
+      </w:r>
+      <w:r>
+        <w:rPr>
+          <w:rFonts w:ascii="Arial" w:eastAsia="Times New Roman" w:hAnsi="Arial" w:cs="Arial"/>
+          <w:color w:val="FF0000"/>
+          <w:sz w:val="24"/>
+          <w:szCs w:val="24"/>
+          <w:lang w:bidi="bn-BD"/>
+        </w:rPr>
+        <w:t>disproportionate allocation of space to the individual views (RT views too large, statistical views too small)</w:t>
       </w:r>
     </w:p>
     <w:p>
@@ -279,13 +329,23 @@
           <w:szCs w:val="24"/>
           <w:lang w:bidi="bn-BD"/>
         </w:rPr>
-        <w:t xml:space="preserve">* necessity to scroll in drop-down menu to locate what is </w:t>
+        <w:t xml:space="preserve">* </w:t>
+      </w:r>
+      <w:r>
+        <w:rPr>
+          <w:rFonts w:ascii="Arial" w:eastAsia="Times New Roman" w:hAnsi="Arial" w:cs="Arial"/>
+          <w:color w:val="FF0000"/>
+          <w:sz w:val="24"/>
+          <w:szCs w:val="24"/>
+          <w:lang w:bidi="bn-BD"/>
+        </w:rPr>
+        <w:t xml:space="preserve">necessity to scroll in drop-down menu to locate what is </w:t>
       </w:r>
       <w:proofErr w:type="gramStart"/>
       <w:r>
         <w:rPr>
           <w:rFonts w:ascii="Arial" w:eastAsia="Times New Roman" w:hAnsi="Arial" w:cs="Arial"/>
-          <w:color w:val="222222"/>
+          <w:color w:val="FF0000"/>
           <w:sz w:val="24"/>
           <w:szCs w:val="24"/>
           <w:lang w:bidi="bn-BD"/>
@@ -296,7 +356,7 @@
       <w:r>
         <w:rPr>
           <w:rFonts w:ascii="Arial" w:eastAsia="Times New Roman" w:hAnsi="Arial" w:cs="Arial"/>
-          <w:color w:val="222222"/>
+          <w:color w:val="FF0000"/>
           <w:sz w:val="24"/>
           <w:szCs w:val="24"/>
           <w:lang w:bidi="bn-BD"/>
@@ -304,7 +364,10 @@
         <w:t xml:space="preserve"> most important information (the UIC patient ID)</w:t>
       </w:r>
     </w:p>
-    <w:p/>
+    <w:p>
+      <w:bookmarkStart w:id="0" w:name="_GoBack"/>
+      <w:bookmarkEnd w:id="0"/>
+    </w:p>
     <w:sectPr>
       <w:pgSz w:w="12240" w:h="15840"/>
       <w:pgMar w:top="1440" w:right="1440" w:bottom="1440" w:left="1440" w:header="720" w:footer="720" w:gutter="0"/>

</xml_diff>

<commit_message>
UIC patient can be seen first in the drowdown
</commit_message>
<xml_diff>
--- a/to do list.docx
+++ b/to do list.docx
@@ -8,7 +8,7 @@
         <w:spacing w:after="0" w:line="240" w:lineRule="auto"/>
         <w:rPr>
           <w:rFonts w:ascii="Arial" w:eastAsia="Times New Roman" w:hAnsi="Arial" w:cs="Arial"/>
-          <w:color w:val="FF0000"/>
+          <w:color w:val="222222"/>
           <w:sz w:val="24"/>
           <w:szCs w:val="24"/>
           <w:lang w:bidi="bn-BD"/>
@@ -27,12 +27,13 @@
       <w:r>
         <w:rPr>
           <w:rFonts w:ascii="Arial" w:eastAsia="Times New Roman" w:hAnsi="Arial" w:cs="Arial"/>
-          <w:color w:val="FF0000"/>
-          <w:sz w:val="24"/>
-          <w:szCs w:val="24"/>
-          <w:lang w:bidi="bn-BD"/>
-        </w:rPr>
-        <w:t>layout non adaptive to screen resolution</w:t>
+          <w:strike/>
+          <w:color w:val="222222"/>
+          <w:sz w:val="24"/>
+          <w:szCs w:val="24"/>
+          <w:lang w:bidi="bn-BD"/>
+        </w:rPr>
+        <w:t>poor response to window resize operations, resulting in recreation of a drop down menu, and loss of patient selection in the bubbleplot</w:t>
       </w:r>
     </w:p>
     <w:p>
@@ -41,16 +42,14 @@
         <w:spacing w:after="0" w:line="240" w:lineRule="auto"/>
         <w:rPr>
           <w:rFonts w:ascii="Arial" w:eastAsia="Times New Roman" w:hAnsi="Arial" w:cs="Arial"/>
-          <w:color w:val="222222"/>
-          <w:sz w:val="24"/>
-          <w:szCs w:val="24"/>
-          <w:lang w:bidi="bn-BD"/>
-        </w:rPr>
-      </w:pPr>
-      <w:r>
-        <w:rPr>
-          <w:rFonts w:ascii="Arial" w:eastAsia="Times New Roman" w:hAnsi="Arial" w:cs="Arial"/>
-          <w:color w:val="222222"/>
+          <w:sz w:val="24"/>
+          <w:szCs w:val="24"/>
+          <w:lang w:bidi="bn-BD"/>
+        </w:rPr>
+      </w:pPr>
+      <w:r>
+        <w:rPr>
+          <w:rFonts w:ascii="Arial" w:eastAsia="Times New Roman" w:hAnsi="Arial" w:cs="Arial"/>
           <w:sz w:val="24"/>
           <w:szCs w:val="24"/>
           <w:lang w:bidi="bn-BD"/>
@@ -61,50 +60,12 @@
         <w:rPr>
           <w:rFonts w:ascii="Arial" w:eastAsia="Times New Roman" w:hAnsi="Arial" w:cs="Arial"/>
           <w:strike/>
-          <w:color w:val="222222"/>
-          <w:sz w:val="24"/>
-          <w:szCs w:val="24"/>
-          <w:lang w:bidi="bn-BD"/>
-        </w:rPr>
-        <w:t xml:space="preserve">poor response to window </w:t>
-      </w:r>
-      <w:proofErr w:type="gramStart"/>
-      <w:r>
-        <w:rPr>
-          <w:rFonts w:ascii="Arial" w:eastAsia="Times New Roman" w:hAnsi="Arial" w:cs="Arial"/>
-          <w:strike/>
-          <w:color w:val="222222"/>
-          <w:sz w:val="24"/>
-          <w:szCs w:val="24"/>
-          <w:lang w:bidi="bn-BD"/>
-        </w:rPr>
-        <w:t>resize</w:t>
-      </w:r>
-      <w:proofErr w:type="gramEnd"/>
-      <w:r>
-        <w:rPr>
-          <w:rFonts w:ascii="Arial" w:eastAsia="Times New Roman" w:hAnsi="Arial" w:cs="Arial"/>
-          <w:strike/>
-          <w:color w:val="222222"/>
-          <w:sz w:val="24"/>
-          <w:szCs w:val="24"/>
-          <w:lang w:bidi="bn-BD"/>
-        </w:rPr>
-        <w:t xml:space="preserve"> operations, resulting in recreation of a drop down menu, and loss of patient selection in the </w:t>
-      </w:r>
-      <w:proofErr w:type="spellStart"/>
-      <w:r>
-        <w:rPr>
-          <w:rFonts w:ascii="Arial" w:eastAsia="Times New Roman" w:hAnsi="Arial" w:cs="Arial"/>
-          <w:strike/>
-          <w:color w:val="222222"/>
-          <w:sz w:val="24"/>
-          <w:szCs w:val="24"/>
-          <w:lang w:bidi="bn-BD"/>
-        </w:rPr>
-        <w:t>bubbleplot</w:t>
-      </w:r>
-      <w:proofErr w:type="spellEnd"/>
+          <w:sz w:val="24"/>
+          <w:szCs w:val="24"/>
+          <w:lang w:bidi="bn-BD"/>
+        </w:rPr>
+        <w:t>lack of organ transparency in RT views</w:t>
+      </w:r>
     </w:p>
     <w:p>
       <w:pPr>
@@ -112,7 +73,7 @@
         <w:spacing w:after="0" w:line="240" w:lineRule="auto"/>
         <w:rPr>
           <w:rFonts w:ascii="Arial" w:eastAsia="Times New Roman" w:hAnsi="Arial" w:cs="Arial"/>
-          <w:color w:val="FF0000"/>
+          <w:color w:val="222222"/>
           <w:sz w:val="24"/>
           <w:szCs w:val="24"/>
           <w:lang w:bidi="bn-BD"/>
@@ -131,12 +92,13 @@
       <w:r>
         <w:rPr>
           <w:rFonts w:ascii="Arial" w:eastAsia="Times New Roman" w:hAnsi="Arial" w:cs="Arial"/>
-          <w:color w:val="FF0000"/>
-          <w:sz w:val="24"/>
-          <w:szCs w:val="24"/>
-          <w:lang w:bidi="bn-BD"/>
-        </w:rPr>
-        <w:t>lack of marks in statistical plots for the UIC patient</w:t>
+          <w:strike/>
+          <w:color w:val="222222"/>
+          <w:sz w:val="24"/>
+          <w:szCs w:val="24"/>
+          <w:lang w:bidi="bn-BD"/>
+        </w:rPr>
+        <w:t>inappropriate grayscale-on-white colormap for RT views (choose a different color scheme and/or background, where both low and high radiation values have at least a bit of contrast with the background)</w:t>
       </w:r>
     </w:p>
     <w:p>
@@ -145,21 +107,32 @@
         <w:spacing w:after="0" w:line="240" w:lineRule="auto"/>
         <w:rPr>
           <w:rFonts w:ascii="Arial" w:eastAsia="Times New Roman" w:hAnsi="Arial" w:cs="Arial"/>
-          <w:color w:val="FF0000"/>
-          <w:sz w:val="24"/>
-          <w:szCs w:val="24"/>
-          <w:lang w:bidi="bn-BD"/>
-        </w:rPr>
-      </w:pPr>
-      <w:r>
-        <w:rPr>
-          <w:rFonts w:ascii="Arial" w:eastAsia="Times New Roman" w:hAnsi="Arial" w:cs="Arial"/>
-          <w:color w:val="FF0000"/>
-          <w:sz w:val="24"/>
-          <w:szCs w:val="24"/>
-          <w:lang w:bidi="bn-BD"/>
-        </w:rPr>
-        <w:t>* lack of organ transparency in RT views</w:t>
+          <w:color w:val="222222"/>
+          <w:sz w:val="24"/>
+          <w:szCs w:val="24"/>
+          <w:lang w:bidi="bn-BD"/>
+        </w:rPr>
+      </w:pPr>
+      <w:r>
+        <w:rPr>
+          <w:rFonts w:ascii="Arial" w:eastAsia="Times New Roman" w:hAnsi="Arial" w:cs="Arial"/>
+          <w:color w:val="222222"/>
+          <w:sz w:val="24"/>
+          <w:szCs w:val="24"/>
+          <w:lang w:bidi="bn-BD"/>
+        </w:rPr>
+        <w:t xml:space="preserve">* </w:t>
+      </w:r>
+      <w:r>
+        <w:rPr>
+          <w:rFonts w:ascii="Arial" w:eastAsia="Times New Roman" w:hAnsi="Arial" w:cs="Arial"/>
+          <w:strike/>
+          <w:color w:val="222222"/>
+          <w:sz w:val="24"/>
+          <w:szCs w:val="24"/>
+          <w:lang w:bidi="bn-BD"/>
+        </w:rPr>
+        <w:t>extraneous border around the bubbleplot</w:t>
       </w:r>
     </w:p>
     <w:p>
@@ -168,7 +141,7 @@
         <w:spacing w:after="0" w:line="240" w:lineRule="auto"/>
         <w:rPr>
           <w:rFonts w:ascii="Arial" w:eastAsia="Times New Roman" w:hAnsi="Arial" w:cs="Arial"/>
-          <w:color w:val="222222"/>
+          <w:strike/>
           <w:sz w:val="24"/>
           <w:szCs w:val="24"/>
           <w:lang w:bidi="bn-BD"/>
@@ -188,12 +161,11 @@
         <w:rPr>
           <w:rFonts w:ascii="Arial" w:eastAsia="Times New Roman" w:hAnsi="Arial" w:cs="Arial"/>
           <w:strike/>
-          <w:color w:val="222222"/>
-          <w:sz w:val="24"/>
-          <w:szCs w:val="24"/>
-          <w:lang w:bidi="bn-BD"/>
-        </w:rPr>
-        <w:t>inappropriate grayscale-on-white colormap for RT views (choose a different color scheme and/or background, where both low and high radiation values have at least a bit of contrast with the background)</w:t>
+          <w:sz w:val="24"/>
+          <w:szCs w:val="24"/>
+          <w:lang w:bidi="bn-BD"/>
+        </w:rPr>
+        <w:t>necessity to scroll in drop-down menu to locate what is actually the most important information (the UIC patient ID)</w:t>
       </w:r>
     </w:p>
     <w:p>
@@ -202,16 +174,16 @@
         <w:spacing w:after="0" w:line="240" w:lineRule="auto"/>
         <w:rPr>
           <w:rFonts w:ascii="Arial" w:eastAsia="Times New Roman" w:hAnsi="Arial" w:cs="Arial"/>
-          <w:color w:val="222222"/>
-          <w:sz w:val="24"/>
-          <w:szCs w:val="24"/>
-          <w:lang w:bidi="bn-BD"/>
-        </w:rPr>
-      </w:pPr>
-      <w:r>
-        <w:rPr>
-          <w:rFonts w:ascii="Arial" w:eastAsia="Times New Roman" w:hAnsi="Arial" w:cs="Arial"/>
-          <w:color w:val="222222"/>
+          <w:color w:val="FF0000"/>
+          <w:sz w:val="24"/>
+          <w:szCs w:val="24"/>
+          <w:lang w:bidi="bn-BD"/>
+        </w:rPr>
+      </w:pPr>
+      <w:r>
+        <w:rPr>
+          <w:rFonts w:ascii="Arial" w:eastAsia="Times New Roman" w:hAnsi="Arial" w:cs="Arial"/>
+          <w:strike/>
           <w:sz w:val="24"/>
           <w:szCs w:val="24"/>
           <w:lang w:bidi="bn-BD"/>
@@ -226,7 +198,7 @@
           <w:szCs w:val="24"/>
           <w:lang w:bidi="bn-BD"/>
         </w:rPr>
-        <w:t>necessity to scroll in the bar chart view</w:t>
+        <w:t>disproportionate allocation of space to the individual views (RT views too large, statistical views too small)</w:t>
       </w:r>
     </w:p>
     <w:p>
@@ -254,27 +226,13 @@
       <w:r>
         <w:rPr>
           <w:rFonts w:ascii="Arial" w:eastAsia="Times New Roman" w:hAnsi="Arial" w:cs="Arial"/>
-          <w:strike/>
-          <w:color w:val="222222"/>
-          <w:sz w:val="24"/>
-          <w:szCs w:val="24"/>
-          <w:lang w:bidi="bn-BD"/>
-        </w:rPr>
-        <w:t xml:space="preserve">extraneous border around the </w:t>
-      </w:r>
-      <w:proofErr w:type="spellStart"/>
-      <w:r>
-        <w:rPr>
-          <w:rFonts w:ascii="Arial" w:eastAsia="Times New Roman" w:hAnsi="Arial" w:cs="Arial"/>
-          <w:strike/>
-          <w:color w:val="222222"/>
-          <w:sz w:val="24"/>
-          <w:szCs w:val="24"/>
-          <w:lang w:bidi="bn-BD"/>
-        </w:rPr>
-        <w:t>bubbleplot</w:t>
-      </w:r>
-      <w:proofErr w:type="spellEnd"/>
+          <w:color w:val="FF0000"/>
+          <w:sz w:val="24"/>
+          <w:szCs w:val="24"/>
+          <w:lang w:bidi="bn-BD"/>
+        </w:rPr>
+        <w:t>necessity to scroll in the bar chart view</w:t>
+      </w:r>
     </w:p>
     <w:p>
       <w:pPr>
@@ -282,7 +240,7 @@
         <w:spacing w:after="0" w:line="240" w:lineRule="auto"/>
         <w:rPr>
           <w:rFonts w:ascii="Arial" w:eastAsia="Times New Roman" w:hAnsi="Arial" w:cs="Arial"/>
-          <w:color w:val="222222"/>
+          <w:color w:val="FF0000"/>
           <w:sz w:val="24"/>
           <w:szCs w:val="24"/>
           <w:lang w:bidi="bn-BD"/>
@@ -306,7 +264,7 @@
           <w:szCs w:val="24"/>
           <w:lang w:bidi="bn-BD"/>
         </w:rPr>
-        <w:t>disproportionate allocation of space to the individual views (RT views too large, statistical views too small)</w:t>
+        <w:t>lack of marks in statistical plots for the UIC patient</w:t>
       </w:r>
     </w:p>
     <w:p>
@@ -315,7 +273,7 @@
         <w:spacing w:after="0" w:line="240" w:lineRule="auto"/>
         <w:rPr>
           <w:rFonts w:ascii="Arial" w:eastAsia="Times New Roman" w:hAnsi="Arial" w:cs="Arial"/>
-          <w:color w:val="222222"/>
+          <w:color w:val="FF0000"/>
           <w:sz w:val="24"/>
           <w:szCs w:val="24"/>
           <w:lang w:bidi="bn-BD"/>
@@ -339,32 +297,50 @@
           <w:szCs w:val="24"/>
           <w:lang w:bidi="bn-BD"/>
         </w:rPr>
-        <w:t xml:space="preserve">necessity to scroll in drop-down menu to locate what is </w:t>
-      </w:r>
-      <w:proofErr w:type="gramStart"/>
-      <w:r>
-        <w:rPr>
-          <w:rFonts w:ascii="Arial" w:eastAsia="Times New Roman" w:hAnsi="Arial" w:cs="Arial"/>
-          <w:color w:val="FF0000"/>
-          <w:sz w:val="24"/>
-          <w:szCs w:val="24"/>
-          <w:lang w:bidi="bn-BD"/>
-        </w:rPr>
-        <w:t>actually the</w:t>
-      </w:r>
-      <w:proofErr w:type="gramEnd"/>
-      <w:r>
-        <w:rPr>
-          <w:rFonts w:ascii="Arial" w:eastAsia="Times New Roman" w:hAnsi="Arial" w:cs="Arial"/>
-          <w:color w:val="FF0000"/>
-          <w:sz w:val="24"/>
-          <w:szCs w:val="24"/>
-          <w:lang w:bidi="bn-BD"/>
-        </w:rPr>
-        <w:t xml:space="preserve"> most important information (the UIC patient ID)</w:t>
-      </w:r>
-    </w:p>
-    <w:p>
+        <w:t>layout non adaptive to screen resolution</w:t>
+      </w:r>
+    </w:p>
+    <w:p>
+      <w:pPr>
+        <w:rPr>
+          <w:color w:val="FF0000"/>
+        </w:rPr>
+      </w:pPr>
+      <w:r>
+        <w:t xml:space="preserve">* </w:t>
+      </w:r>
+      <w:r>
+        <w:rPr>
+          <w:color w:val="FF0000"/>
+        </w:rPr>
+        <w:t>show the patient in the bubble chart when a patient is selected from the dropdown menu</w:t>
+      </w:r>
+    </w:p>
+    <w:p>
+      <w:pPr>
+        <w:rPr>
+          <w:color w:val="FF0000"/>
+        </w:rPr>
+      </w:pPr>
+      <w:r>
+        <w:rPr>
+          <w:color w:val="FF0000"/>
+        </w:rPr>
+        <w:t>*when selecting a patient in the bubble chart highlight that patient</w:t>
+      </w:r>
+    </w:p>
+    <w:p>
+      <w:pPr>
+        <w:rPr>
+          <w:color w:val="FF0000"/>
+        </w:rPr>
+      </w:pPr>
+      <w:r>
+        <w:rPr>
+          <w:color w:val="FF0000"/>
+        </w:rPr>
+        <w:t>*show UIC patient in the bubble chart</w:t>
+      </w:r>
       <w:bookmarkStart w:id="0" w:name="_GoBack"/>
       <w:bookmarkEnd w:id="0"/>
     </w:p>

</xml_diff>

<commit_message>
more bubble chart update 1. UIC patient added to the bubble chart 2. UIC patient is in different color 3. hover over to uic patient and can see the group 4. click on UIC patient color changes to white 5. click another patient UIC patient get its older color
</commit_message>
<xml_diff>
--- a/to do list.docx
+++ b/to do list.docx
@@ -33,8 +33,45 @@
           <w:szCs w:val="24"/>
           <w:lang w:bidi="bn-BD"/>
         </w:rPr>
-        <w:t>poor response to window resize operations, resulting in recreation of a drop down menu, and loss of patient selection in the bubbleplot</w:t>
-      </w:r>
+        <w:t xml:space="preserve">poor response to window </w:t>
+      </w:r>
+      <w:proofErr w:type="gramStart"/>
+      <w:r>
+        <w:rPr>
+          <w:rFonts w:ascii="Arial" w:eastAsia="Times New Roman" w:hAnsi="Arial" w:cs="Arial"/>
+          <w:strike/>
+          <w:color w:val="222222"/>
+          <w:sz w:val="24"/>
+          <w:szCs w:val="24"/>
+          <w:lang w:bidi="bn-BD"/>
+        </w:rPr>
+        <w:t>resize</w:t>
+      </w:r>
+      <w:proofErr w:type="gramEnd"/>
+      <w:r>
+        <w:rPr>
+          <w:rFonts w:ascii="Arial" w:eastAsia="Times New Roman" w:hAnsi="Arial" w:cs="Arial"/>
+          <w:strike/>
+          <w:color w:val="222222"/>
+          <w:sz w:val="24"/>
+          <w:szCs w:val="24"/>
+          <w:lang w:bidi="bn-BD"/>
+        </w:rPr>
+        <w:t xml:space="preserve"> operations, resulting in recreation of a drop down menu, and loss of patient selection in the </w:t>
+      </w:r>
+      <w:proofErr w:type="spellStart"/>
+      <w:r>
+        <w:rPr>
+          <w:rFonts w:ascii="Arial" w:eastAsia="Times New Roman" w:hAnsi="Arial" w:cs="Arial"/>
+          <w:strike/>
+          <w:color w:val="222222"/>
+          <w:sz w:val="24"/>
+          <w:szCs w:val="24"/>
+          <w:lang w:bidi="bn-BD"/>
+        </w:rPr>
+        <w:t>bubbleplot</w:t>
+      </w:r>
+      <w:proofErr w:type="spellEnd"/>
     </w:p>
     <w:p>
       <w:pPr>
@@ -132,8 +169,21 @@
           <w:szCs w:val="24"/>
           <w:lang w:bidi="bn-BD"/>
         </w:rPr>
-        <w:t>extraneous border around the bubbleplot</w:t>
-      </w:r>
+        <w:t xml:space="preserve">extraneous border around the </w:t>
+      </w:r>
+      <w:proofErr w:type="spellStart"/>
+      <w:r>
+        <w:rPr>
+          <w:rFonts w:ascii="Arial" w:eastAsia="Times New Roman" w:hAnsi="Arial" w:cs="Arial"/>
+          <w:strike/>
+          <w:color w:val="222222"/>
+          <w:sz w:val="24"/>
+          <w:szCs w:val="24"/>
+          <w:lang w:bidi="bn-BD"/>
+        </w:rPr>
+        <w:t>bubbleplot</w:t>
+      </w:r>
+      <w:proofErr w:type="spellEnd"/>
     </w:p>
     <w:p>
       <w:pPr>
@@ -165,7 +215,29 @@
           <w:szCs w:val="24"/>
           <w:lang w:bidi="bn-BD"/>
         </w:rPr>
-        <w:t>necessity to scroll in drop-down menu to locate what is actually the most important information (the UIC patient ID)</w:t>
+        <w:t xml:space="preserve">necessity to scroll in drop-down menu to locate what is </w:t>
+      </w:r>
+      <w:proofErr w:type="gramStart"/>
+      <w:r>
+        <w:rPr>
+          <w:rFonts w:ascii="Arial" w:eastAsia="Times New Roman" w:hAnsi="Arial" w:cs="Arial"/>
+          <w:strike/>
+          <w:sz w:val="24"/>
+          <w:szCs w:val="24"/>
+          <w:lang w:bidi="bn-BD"/>
+        </w:rPr>
+        <w:t>actually the</w:t>
+      </w:r>
+      <w:proofErr w:type="gramEnd"/>
+      <w:r>
+        <w:rPr>
+          <w:rFonts w:ascii="Arial" w:eastAsia="Times New Roman" w:hAnsi="Arial" w:cs="Arial"/>
+          <w:strike/>
+          <w:sz w:val="24"/>
+          <w:szCs w:val="24"/>
+          <w:lang w:bidi="bn-BD"/>
+        </w:rPr>
+        <w:t xml:space="preserve"> most important information (the UIC patient ID)</w:t>
       </w:r>
     </w:p>
     <w:p>
@@ -319,30 +391,36 @@
     <w:p>
       <w:pPr>
         <w:rPr>
-          <w:color w:val="FF0000"/>
-        </w:rPr>
-      </w:pPr>
-      <w:r>
-        <w:rPr>
-          <w:color w:val="FF0000"/>
-        </w:rPr>
-        <w:t>*when selecting a patient in the bubble chart highlight that patient</w:t>
+          <w:strike/>
+        </w:rPr>
+      </w:pPr>
+      <w:r>
+        <w:rPr>
+          <w:strike/>
+        </w:rPr>
+        <w:t>*when selecting a patient in the bubble cha</w:t>
+      </w:r>
+      <w:bookmarkStart w:id="0" w:name="_GoBack"/>
+      <w:bookmarkEnd w:id="0"/>
+      <w:r>
+        <w:rPr>
+          <w:strike/>
+        </w:rPr>
+        <w:t>rt highlight that patient</w:t>
       </w:r>
     </w:p>
     <w:p>
       <w:pPr>
         <w:rPr>
-          <w:color w:val="FF0000"/>
-        </w:rPr>
-      </w:pPr>
-      <w:r>
-        <w:rPr>
-          <w:color w:val="FF0000"/>
+          <w:strike/>
+        </w:rPr>
+      </w:pPr>
+      <w:r>
+        <w:rPr>
+          <w:strike/>
         </w:rPr>
         <w:t>*show UIC patient in the bubble chart</w:t>
       </w:r>
-      <w:bookmarkStart w:id="0" w:name="_GoBack"/>
-      <w:bookmarkEnd w:id="0"/>
     </w:p>
     <w:sectPr>
       <w:pgSz w:w="12240" w:h="15840"/>

</xml_diff>

<commit_message>
less collision in bubble chart now
</commit_message>
<xml_diff>
--- a/to do list.docx
+++ b/to do list.docx
@@ -33,45 +33,8 @@
           <w:szCs w:val="24"/>
           <w:lang w:bidi="bn-BD"/>
         </w:rPr>
-        <w:t xml:space="preserve">poor response to window </w:t>
-      </w:r>
-      <w:proofErr w:type="gramStart"/>
-      <w:r>
-        <w:rPr>
-          <w:rFonts w:ascii="Arial" w:eastAsia="Times New Roman" w:hAnsi="Arial" w:cs="Arial"/>
-          <w:strike/>
-          <w:color w:val="222222"/>
-          <w:sz w:val="24"/>
-          <w:szCs w:val="24"/>
-          <w:lang w:bidi="bn-BD"/>
-        </w:rPr>
-        <w:t>resize</w:t>
-      </w:r>
-      <w:proofErr w:type="gramEnd"/>
-      <w:r>
-        <w:rPr>
-          <w:rFonts w:ascii="Arial" w:eastAsia="Times New Roman" w:hAnsi="Arial" w:cs="Arial"/>
-          <w:strike/>
-          <w:color w:val="222222"/>
-          <w:sz w:val="24"/>
-          <w:szCs w:val="24"/>
-          <w:lang w:bidi="bn-BD"/>
-        </w:rPr>
-        <w:t xml:space="preserve"> operations, resulting in recreation of a drop down menu, and loss of patient selection in the </w:t>
-      </w:r>
-      <w:proofErr w:type="spellStart"/>
-      <w:r>
-        <w:rPr>
-          <w:rFonts w:ascii="Arial" w:eastAsia="Times New Roman" w:hAnsi="Arial" w:cs="Arial"/>
-          <w:strike/>
-          <w:color w:val="222222"/>
-          <w:sz w:val="24"/>
-          <w:szCs w:val="24"/>
-          <w:lang w:bidi="bn-BD"/>
-        </w:rPr>
-        <w:t>bubbleplot</w:t>
-      </w:r>
-      <w:proofErr w:type="spellEnd"/>
+        <w:t>poor response to window resize operations, resulting in recreation of a drop down menu, and loss of patient selection in the bubbleplot</w:t>
+      </w:r>
     </w:p>
     <w:p>
       <w:pPr>
@@ -169,21 +132,8 @@
           <w:szCs w:val="24"/>
           <w:lang w:bidi="bn-BD"/>
         </w:rPr>
-        <w:t xml:space="preserve">extraneous border around the </w:t>
-      </w:r>
-      <w:proofErr w:type="spellStart"/>
-      <w:r>
-        <w:rPr>
-          <w:rFonts w:ascii="Arial" w:eastAsia="Times New Roman" w:hAnsi="Arial" w:cs="Arial"/>
-          <w:strike/>
-          <w:color w:val="222222"/>
-          <w:sz w:val="24"/>
-          <w:szCs w:val="24"/>
-          <w:lang w:bidi="bn-BD"/>
-        </w:rPr>
-        <w:t>bubbleplot</w:t>
-      </w:r>
-      <w:proofErr w:type="spellEnd"/>
+        <w:t>extraneous border around the bubbleplot</w:t>
+      </w:r>
     </w:p>
     <w:p>
       <w:pPr>
@@ -215,29 +165,7 @@
           <w:szCs w:val="24"/>
           <w:lang w:bidi="bn-BD"/>
         </w:rPr>
-        <w:t xml:space="preserve">necessity to scroll in drop-down menu to locate what is </w:t>
-      </w:r>
-      <w:proofErr w:type="gramStart"/>
-      <w:r>
-        <w:rPr>
-          <w:rFonts w:ascii="Arial" w:eastAsia="Times New Roman" w:hAnsi="Arial" w:cs="Arial"/>
-          <w:strike/>
-          <w:sz w:val="24"/>
-          <w:szCs w:val="24"/>
-          <w:lang w:bidi="bn-BD"/>
-        </w:rPr>
-        <w:t>actually the</w:t>
-      </w:r>
-      <w:proofErr w:type="gramEnd"/>
-      <w:r>
-        <w:rPr>
-          <w:rFonts w:ascii="Arial" w:eastAsia="Times New Roman" w:hAnsi="Arial" w:cs="Arial"/>
-          <w:strike/>
-          <w:sz w:val="24"/>
-          <w:szCs w:val="24"/>
-          <w:lang w:bidi="bn-BD"/>
-        </w:rPr>
-        <w:t xml:space="preserve"> most important information (the UIC patient ID)</w:t>
+        <w:t>necessity to scroll in drop-down menu to locate what is actually the most important information (the UIC patient ID)</w:t>
       </w:r>
     </w:p>
     <w:p>
@@ -391,22 +319,29 @@
     <w:p>
       <w:pPr>
         <w:rPr>
-          <w:strike/>
-        </w:rPr>
-      </w:pPr>
-      <w:r>
-        <w:rPr>
-          <w:strike/>
-        </w:rPr>
-        <w:t>*when selecting a patient in the bubble cha</w:t>
+          <w:color w:val="FF0000"/>
+        </w:rPr>
+      </w:pPr>
+      <w:r>
+        <w:rPr>
+          <w:color w:val="FF0000"/>
+        </w:rPr>
+        <w:t>* bubble chart make not collision (last)</w:t>
       </w:r>
       <w:bookmarkStart w:id="0" w:name="_GoBack"/>
       <w:bookmarkEnd w:id="0"/>
-      <w:r>
+    </w:p>
+    <w:p>
+      <w:pPr>
         <w:rPr>
           <w:strike/>
         </w:rPr>
-        <w:t>rt highlight that patient</w:t>
+      </w:pPr>
+      <w:r>
+        <w:rPr>
+          <w:strike/>
+        </w:rPr>
+        <w:t>*when selecting a patient in the bubble chart highlight that patient</w:t>
       </w:r>
     </w:p>
     <w:p>

</xml_diff>

<commit_message>
scatter plot error fixed
</commit_message>
<xml_diff>
--- a/to do list.docx
+++ b/to do list.docx
@@ -33,8 +33,45 @@
           <w:szCs w:val="24"/>
           <w:lang w:bidi="bn-BD"/>
         </w:rPr>
-        <w:t>poor response to window resize operations, resulting in recreation of a drop down menu, and loss of patient selection in the bubbleplot</w:t>
-      </w:r>
+        <w:t xml:space="preserve">poor response to window </w:t>
+      </w:r>
+      <w:proofErr w:type="gramStart"/>
+      <w:r>
+        <w:rPr>
+          <w:rFonts w:ascii="Arial" w:eastAsia="Times New Roman" w:hAnsi="Arial" w:cs="Arial"/>
+          <w:strike/>
+          <w:color w:val="222222"/>
+          <w:sz w:val="24"/>
+          <w:szCs w:val="24"/>
+          <w:lang w:bidi="bn-BD"/>
+        </w:rPr>
+        <w:t>resize</w:t>
+      </w:r>
+      <w:proofErr w:type="gramEnd"/>
+      <w:r>
+        <w:rPr>
+          <w:rFonts w:ascii="Arial" w:eastAsia="Times New Roman" w:hAnsi="Arial" w:cs="Arial"/>
+          <w:strike/>
+          <w:color w:val="222222"/>
+          <w:sz w:val="24"/>
+          <w:szCs w:val="24"/>
+          <w:lang w:bidi="bn-BD"/>
+        </w:rPr>
+        <w:t xml:space="preserve"> operations, resulting in recreation of a drop down menu, and loss of patient selection in the </w:t>
+      </w:r>
+      <w:proofErr w:type="spellStart"/>
+      <w:r>
+        <w:rPr>
+          <w:rFonts w:ascii="Arial" w:eastAsia="Times New Roman" w:hAnsi="Arial" w:cs="Arial"/>
+          <w:strike/>
+          <w:color w:val="222222"/>
+          <w:sz w:val="24"/>
+          <w:szCs w:val="24"/>
+          <w:lang w:bidi="bn-BD"/>
+        </w:rPr>
+        <w:t>bubbleplot</w:t>
+      </w:r>
+      <w:proofErr w:type="spellEnd"/>
     </w:p>
     <w:p>
       <w:pPr>
@@ -132,8 +169,21 @@
           <w:szCs w:val="24"/>
           <w:lang w:bidi="bn-BD"/>
         </w:rPr>
-        <w:t>extraneous border around the bubbleplot</w:t>
-      </w:r>
+        <w:t xml:space="preserve">extraneous border around the </w:t>
+      </w:r>
+      <w:proofErr w:type="spellStart"/>
+      <w:r>
+        <w:rPr>
+          <w:rFonts w:ascii="Arial" w:eastAsia="Times New Roman" w:hAnsi="Arial" w:cs="Arial"/>
+          <w:strike/>
+          <w:color w:val="222222"/>
+          <w:sz w:val="24"/>
+          <w:szCs w:val="24"/>
+          <w:lang w:bidi="bn-BD"/>
+        </w:rPr>
+        <w:t>bubbleplot</w:t>
+      </w:r>
+      <w:proofErr w:type="spellEnd"/>
     </w:p>
     <w:p>
       <w:pPr>
@@ -165,7 +215,29 @@
           <w:szCs w:val="24"/>
           <w:lang w:bidi="bn-BD"/>
         </w:rPr>
-        <w:t>necessity to scroll in drop-down menu to locate what is actually the most important information (the UIC patient ID)</w:t>
+        <w:t xml:space="preserve">necessity to scroll in drop-down menu to locate what is </w:t>
+      </w:r>
+      <w:proofErr w:type="gramStart"/>
+      <w:r>
+        <w:rPr>
+          <w:rFonts w:ascii="Arial" w:eastAsia="Times New Roman" w:hAnsi="Arial" w:cs="Arial"/>
+          <w:strike/>
+          <w:sz w:val="24"/>
+          <w:szCs w:val="24"/>
+          <w:lang w:bidi="bn-BD"/>
+        </w:rPr>
+        <w:t>actually the</w:t>
+      </w:r>
+      <w:proofErr w:type="gramEnd"/>
+      <w:r>
+        <w:rPr>
+          <w:rFonts w:ascii="Arial" w:eastAsia="Times New Roman" w:hAnsi="Arial" w:cs="Arial"/>
+          <w:strike/>
+          <w:sz w:val="24"/>
+          <w:szCs w:val="24"/>
+          <w:lang w:bidi="bn-BD"/>
+        </w:rPr>
+        <w:t xml:space="preserve"> most important information (the UIC patient ID)</w:t>
       </w:r>
     </w:p>
     <w:p>
@@ -174,7 +246,7 @@
         <w:spacing w:after="0" w:line="240" w:lineRule="auto"/>
         <w:rPr>
           <w:rFonts w:ascii="Arial" w:eastAsia="Times New Roman" w:hAnsi="Arial" w:cs="Arial"/>
-          <w:color w:val="FF0000"/>
+          <w:color w:val="ED7D31" w:themeColor="accent2"/>
           <w:sz w:val="24"/>
           <w:szCs w:val="24"/>
           <w:lang w:bidi="bn-BD"/>
@@ -193,7 +265,7 @@
       <w:r>
         <w:rPr>
           <w:rFonts w:ascii="Arial" w:eastAsia="Times New Roman" w:hAnsi="Arial" w:cs="Arial"/>
-          <w:color w:val="FF0000"/>
+          <w:color w:val="ED7D31" w:themeColor="accent2"/>
           <w:sz w:val="24"/>
           <w:szCs w:val="24"/>
           <w:lang w:bidi="bn-BD"/>
@@ -207,31 +279,21 @@
         <w:spacing w:after="0" w:line="240" w:lineRule="auto"/>
         <w:rPr>
           <w:rFonts w:ascii="Arial" w:eastAsia="Times New Roman" w:hAnsi="Arial" w:cs="Arial"/>
-          <w:color w:val="222222"/>
-          <w:sz w:val="24"/>
-          <w:szCs w:val="24"/>
-          <w:lang w:bidi="bn-BD"/>
-        </w:rPr>
-      </w:pPr>
-      <w:r>
-        <w:rPr>
-          <w:rFonts w:ascii="Arial" w:eastAsia="Times New Roman" w:hAnsi="Arial" w:cs="Arial"/>
-          <w:color w:val="222222"/>
-          <w:sz w:val="24"/>
-          <w:szCs w:val="24"/>
-          <w:lang w:bidi="bn-BD"/>
-        </w:rPr>
-        <w:t xml:space="preserve">* </w:t>
-      </w:r>
-      <w:r>
-        <w:rPr>
-          <w:rFonts w:ascii="Arial" w:eastAsia="Times New Roman" w:hAnsi="Arial" w:cs="Arial"/>
-          <w:color w:val="FF0000"/>
-          <w:sz w:val="24"/>
-          <w:szCs w:val="24"/>
-          <w:lang w:bidi="bn-BD"/>
-        </w:rPr>
-        <w:t>necessity to scroll in the bar chart view</w:t>
+          <w:color w:val="ED7D31" w:themeColor="accent2"/>
+          <w:sz w:val="24"/>
+          <w:szCs w:val="24"/>
+          <w:lang w:bidi="bn-BD"/>
+        </w:rPr>
+      </w:pPr>
+      <w:r>
+        <w:rPr>
+          <w:rFonts w:ascii="Arial" w:eastAsia="Times New Roman" w:hAnsi="Arial" w:cs="Arial"/>
+          <w:color w:val="ED7D31" w:themeColor="accent2"/>
+          <w:sz w:val="24"/>
+          <w:szCs w:val="24"/>
+          <w:lang w:bidi="bn-BD"/>
+        </w:rPr>
+        <w:t>* necessity to scroll in the bar chart view</w:t>
       </w:r>
     </w:p>
     <w:p>
@@ -273,31 +335,37 @@
         <w:spacing w:after="0" w:line="240" w:lineRule="auto"/>
         <w:rPr>
           <w:rFonts w:ascii="Arial" w:eastAsia="Times New Roman" w:hAnsi="Arial" w:cs="Arial"/>
+          <w:color w:val="ED7D31" w:themeColor="accent2"/>
+          <w:sz w:val="24"/>
+          <w:szCs w:val="24"/>
+          <w:lang w:bidi="bn-BD"/>
+        </w:rPr>
+      </w:pPr>
+      <w:r>
+        <w:rPr>
+          <w:rFonts w:ascii="Arial" w:eastAsia="Times New Roman" w:hAnsi="Arial" w:cs="Arial"/>
+          <w:color w:val="ED7D31" w:themeColor="accent2"/>
+          <w:sz w:val="24"/>
+          <w:szCs w:val="24"/>
+          <w:lang w:bidi="bn-BD"/>
+        </w:rPr>
+        <w:t>* layout non adaptive to screen resolution</w:t>
+      </w:r>
+    </w:p>
+    <w:p>
+      <w:pPr>
+        <w:rPr>
           <w:color w:val="FF0000"/>
-          <w:sz w:val="24"/>
-          <w:szCs w:val="24"/>
-          <w:lang w:bidi="bn-BD"/>
-        </w:rPr>
-      </w:pPr>
-      <w:r>
-        <w:rPr>
-          <w:rFonts w:ascii="Arial" w:eastAsia="Times New Roman" w:hAnsi="Arial" w:cs="Arial"/>
-          <w:color w:val="222222"/>
-          <w:sz w:val="24"/>
-          <w:szCs w:val="24"/>
-          <w:lang w:bidi="bn-BD"/>
-        </w:rPr>
+        </w:rPr>
+      </w:pPr>
+      <w:r>
         <w:t xml:space="preserve">* </w:t>
       </w:r>
       <w:r>
         <w:rPr>
-          <w:rFonts w:ascii="Arial" w:eastAsia="Times New Roman" w:hAnsi="Arial" w:cs="Arial"/>
           <w:color w:val="FF0000"/>
-          <w:sz w:val="24"/>
-          <w:szCs w:val="24"/>
-          <w:lang w:bidi="bn-BD"/>
-        </w:rPr>
-        <w:t>layout non adaptive to screen resolution</w:t>
+        </w:rPr>
+        <w:t>show the patient in the bubble chart when a patient is selected from the dropdown menu</w:t>
       </w:r>
     </w:p>
     <w:p>
@@ -307,26 +375,24 @@
         </w:rPr>
       </w:pPr>
       <w:r>
-        <w:t xml:space="preserve">* </w:t>
-      </w:r>
-      <w:r>
         <w:rPr>
           <w:color w:val="FF0000"/>
         </w:rPr>
-        <w:t>show the patient in the bubble chart when a patient is selected from the dropdown menu</w:t>
-      </w:r>
-    </w:p>
-    <w:p>
-      <w:pPr>
+        <w:t xml:space="preserve">* bubble chart </w:t>
+      </w:r>
+      <w:proofErr w:type="gramStart"/>
+      <w:r>
         <w:rPr>
           <w:color w:val="FF0000"/>
         </w:rPr>
-      </w:pPr>
+        <w:t>make</w:t>
+      </w:r>
+      <w:proofErr w:type="gramEnd"/>
       <w:r>
         <w:rPr>
           <w:color w:val="FF0000"/>
         </w:rPr>
-        <w:t>* bubble chart make not collision (last)</w:t>
+        <w:t xml:space="preserve"> not collision (last)</w:t>
       </w:r>
       <w:bookmarkStart w:id="0" w:name="_GoBack"/>
       <w:bookmarkEnd w:id="0"/>

</xml_diff>

<commit_message>
bar chart scrolling fixed
</commit_message>
<xml_diff>
--- a/to do list.docx
+++ b/to do list.docx
@@ -321,7 +321,7 @@
       <w:r>
         <w:rPr>
           <w:rFonts w:ascii="Arial" w:eastAsia="Times New Roman" w:hAnsi="Arial" w:cs="Arial"/>
-          <w:color w:val="FF0000"/>
+          <w:strike/>
           <w:sz w:val="24"/>
           <w:szCs w:val="24"/>
           <w:lang w:bidi="bn-BD"/>
@@ -392,10 +392,16 @@
         <w:rPr>
           <w:color w:val="FF0000"/>
         </w:rPr>
-        <w:t xml:space="preserve"> not collision (last)</w:t>
+        <w:t xml:space="preserve"> not collision</w:t>
       </w:r>
       <w:bookmarkStart w:id="0" w:name="_GoBack"/>
       <w:bookmarkEnd w:id="0"/>
+      <w:r>
+        <w:rPr>
+          <w:color w:val="FF0000"/>
+        </w:rPr>
+        <w:t xml:space="preserve"> (last)</w:t>
+      </w:r>
     </w:p>
     <w:p>
       <w:pPr>

</xml_diff>

<commit_message>
some responsive issue fixed legend is not fixed
</commit_message>
<xml_diff>
--- a/to do list.docx
+++ b/to do list.docx
@@ -293,8 +293,20 @@
           <w:szCs w:val="24"/>
           <w:lang w:bidi="bn-BD"/>
         </w:rPr>
-        <w:t>* necessity to scroll in the bar chart view</w:t>
-      </w:r>
+        <w:t xml:space="preserve">* </w:t>
+      </w:r>
+      <w:r>
+        <w:rPr>
+          <w:rFonts w:ascii="Arial" w:eastAsia="Times New Roman" w:hAnsi="Arial" w:cs="Arial"/>
+          <w:strike/>
+          <w:sz w:val="24"/>
+          <w:szCs w:val="24"/>
+          <w:lang w:bidi="bn-BD"/>
+        </w:rPr>
+        <w:t>necessity to scroll in the bar chart view</w:t>
+      </w:r>
+      <w:bookmarkStart w:id="0" w:name="_GoBack"/>
+      <w:bookmarkEnd w:id="0"/>
     </w:p>
     <w:p>
       <w:pPr>
@@ -392,15 +404,7 @@
         <w:rPr>
           <w:color w:val="FF0000"/>
         </w:rPr>
-        <w:t xml:space="preserve"> not collision</w:t>
-      </w:r>
-      <w:bookmarkStart w:id="0" w:name="_GoBack"/>
-      <w:bookmarkEnd w:id="0"/>
-      <w:r>
-        <w:rPr>
-          <w:color w:val="FF0000"/>
-        </w:rPr>
-        <w:t xml:space="preserve"> (last)</w:t>
+        <w:t xml:space="preserve"> not collision (last)</w:t>
       </w:r>
     </w:p>
     <w:p>

</xml_diff>

<commit_message>
final fix ? 1. clicking on the bubble chart changes the dropdown menu 2. choosing a patient highlights it to the bar chart 3. added label to bar chart 4. fixed the x-axis of bar chart somewhat
</commit_message>
<xml_diff>
--- a/to do list.docx
+++ b/to do list.docx
@@ -265,6 +265,7 @@
       <w:r>
         <w:rPr>
           <w:rFonts w:ascii="Arial" w:eastAsia="Times New Roman" w:hAnsi="Arial" w:cs="Arial"/>
+          <w:strike/>
           <w:color w:val="ED7D31" w:themeColor="accent2"/>
           <w:sz w:val="24"/>
           <w:szCs w:val="24"/>
@@ -347,6 +348,7 @@
         <w:spacing w:after="0" w:line="240" w:lineRule="auto"/>
         <w:rPr>
           <w:rFonts w:ascii="Arial" w:eastAsia="Times New Roman" w:hAnsi="Arial" w:cs="Arial"/>
+          <w:strike/>
           <w:color w:val="ED7D31" w:themeColor="accent2"/>
           <w:sz w:val="24"/>
           <w:szCs w:val="24"/>
@@ -361,20 +363,36 @@
           <w:szCs w:val="24"/>
           <w:lang w:bidi="bn-BD"/>
         </w:rPr>
-        <w:t>* layout non adaptive to screen resolution</w:t>
-      </w:r>
-    </w:p>
-    <w:p>
-      <w:pPr>
-        <w:rPr>
+        <w:t xml:space="preserve">* </w:t>
+      </w:r>
+      <w:r>
+        <w:rPr>
+          <w:rFonts w:ascii="Arial" w:eastAsia="Times New Roman" w:hAnsi="Arial" w:cs="Arial"/>
+          <w:strike/>
+          <w:color w:val="ED7D31" w:themeColor="accent2"/>
+          <w:sz w:val="24"/>
+          <w:szCs w:val="24"/>
+          <w:lang w:bidi="bn-BD"/>
+        </w:rPr>
+        <w:t>layout non adaptive to screen resolution</w:t>
+      </w:r>
+    </w:p>
+    <w:p>
+      <w:pPr>
+        <w:rPr>
+          <w:strike/>
           <w:color w:val="FF0000"/>
         </w:rPr>
       </w:pPr>
       <w:r>
+        <w:rPr>
+          <w:strike/>
+        </w:rPr>
         <w:t xml:space="preserve">* </w:t>
       </w:r>
       <w:r>
         <w:rPr>
+          <w:strike/>
           <w:color w:val="FF0000"/>
         </w:rPr>
         <w:t>show the patient in the bubble chart when a patient is selected from the dropdown menu</w:t>
@@ -390,11 +408,19 @@
         <w:rPr>
           <w:color w:val="FF0000"/>
         </w:rPr>
-        <w:t xml:space="preserve">* bubble chart </w:t>
+        <w:t>*</w:t>
+      </w:r>
+      <w:r>
+        <w:rPr>
+          <w:strike/>
+          <w:color w:val="FF0000"/>
+        </w:rPr>
+        <w:t xml:space="preserve"> bubble chart </w:t>
       </w:r>
       <w:proofErr w:type="gramStart"/>
       <w:r>
         <w:rPr>
+          <w:strike/>
           <w:color w:val="FF0000"/>
         </w:rPr>
         <w:t>make</w:t>
@@ -402,6 +428,7 @@
       <w:proofErr w:type="gramEnd"/>
       <w:r>
         <w:rPr>
+          <w:strike/>
           <w:color w:val="FF0000"/>
         </w:rPr>
         <w:t xml:space="preserve"> not collision (last)</w:t>

</xml_diff>